<commit_message>
trying fix to embed YouTube
</commit_message>
<xml_diff>
--- a/docs/bookdown-template.docx
+++ b/docs/bookdown-template.docx
@@ -3049,6 +3049,14 @@
         <w:pStyle w:val="FirstParagraph"/>
       </w:pPr>
       <w:r>
+        <w:t xml:space="preserve">TODO: FIX: the custom script 50% width setting works in Chrome, but not FFox, perhaps because it’s not really an iframe?</w:t>
+      </w:r>
+    </w:p>
+    <w:p>
+      <w:pPr>
+        <w:pStyle w:val="BodyText"/>
+      </w:pPr>
+      <w:r>
         <w:t xml:space="preserve">…as shown in Figure</w:t>
       </w:r>
       <w:r>
@@ -3145,6 +3153,44 @@
         <w:pStyle w:val="FirstParagraph"/>
       </w:pPr>
       <w:r>
+        <w:t xml:space="preserve">Be sure to use the</w:t>
+      </w:r>
+      <w:r>
+        <w:t xml:space="preserve"> </w:t>
+      </w:r>
+      <w:r>
+        <w:rPr>
+          <w:i/>
+        </w:rPr>
+        <w:t xml:space="preserve">embed</w:t>
+      </w:r>
+      <w:r>
+        <w:t xml:space="preserve"> </w:t>
+      </w:r>
+      <w:r>
+        <w:t xml:space="preserve">link from the YouTube</w:t>
+      </w:r>
+      <w:r>
+        <w:t xml:space="preserve"> </w:t>
+      </w:r>
+      <w:r>
+        <w:rPr>
+          <w:i/>
+        </w:rPr>
+        <w:t xml:space="preserve">share</w:t>
+      </w:r>
+      <w:r>
+        <w:t xml:space="preserve"> </w:t>
+      </w:r>
+      <w:r>
+        <w:t xml:space="preserve">button.</w:t>
+      </w:r>
+    </w:p>
+    <w:p>
+      <w:pPr>
+        <w:pStyle w:val="BodyText"/>
+      </w:pPr>
+      <w:r>
         <w:t xml:space="preserve">…as shown in the video</w:t>
       </w:r>
       <w:r>
@@ -3166,7 +3212,7 @@
           <wp:inline>
             <wp:extent cx="2140735" cy="1201870"/>
             <wp:effectExtent b="0" l="0" r="0" t="0"/>
-            <wp:docPr descr="Figure 4: Caption here, with embedded link to YouTube video." title="" id="1" name="Picture"/>
+            <wp:docPr descr="Figure 4: Caption here, with embedded link to the YouTube video." title="" id="1" name="Picture"/>
             <a:graphic>
               <a:graphicData uri="http://schemas.openxmlformats.org/drawingml/2006/picture">
                 <pic:pic>
@@ -3209,7 +3255,7 @@
         <w:pStyle w:val="ImageCaption"/>
       </w:pPr>
       <w:r>
-        <w:t xml:space="preserve">Figure 4: Caption here, with embedded link to</w:t>
+        <w:t xml:space="preserve">Figure 4: Caption here, with embedded link to the</w:t>
       </w:r>
       <w:r>
         <w:t xml:space="preserve"> </w:t>

</xml_diff>

<commit_message>
trying to fix GIF
</commit_message>
<xml_diff>
--- a/docs/bookdown-template.docx
+++ b/docs/bookdown-template.docx
@@ -3049,7 +3049,7 @@
         <w:pStyle w:val="FirstParagraph"/>
       </w:pPr>
       <w:r>
-        <w:t xml:space="preserve">TODO: FIX to make this appear consistently in all browsers.</w:t>
+        <w:t xml:space="preserve">TODO: FIX to make this appear consistently in all browsers; shorter pathname.</w:t>
       </w:r>
     </w:p>
     <w:p>
@@ -3078,7 +3078,7 @@
           <wp:inline>
             <wp:extent cx="1009204" cy="1834916"/>
             <wp:effectExtent b="0" l="0" r="0" t="0"/>
-            <wp:docPr descr="Figure 3: Caption here, with embedded link to animated GIF." title="" id="1" name="Picture"/>
+            <wp:docPr descr="Figure 3: Caption here, with embedded link to GitHub repo, not GitHub Pages animated GIF." title="" id="1" name="Picture"/>
             <a:graphic>
               <a:graphicData uri="http://schemas.openxmlformats.org/drawingml/2006/picture">
                 <pic:pic>
@@ -3121,7 +3121,7 @@
         <w:pStyle w:val="ImageCaption"/>
       </w:pPr>
       <w:r>
-        <w:t xml:space="preserve">Figure 3: Caption here, with embedded link to</w:t>
+        <w:t xml:space="preserve">Figure 3: Caption here, with embedded link to GitHub repo, not GitHub Pages</w:t>
       </w:r>
       <w:r>
         <w:t xml:space="preserve"> </w:t>

</xml_diff>

<commit_message>
replaced custom-scripts with include_url height
</commit_message>
<xml_diff>
--- a/docs/bookdown-template.docx
+++ b/docs/bookdown-template.docx
@@ -63,7 +63,7 @@
         <w:pStyle w:val="Date"/>
       </w:pPr>
       <w:r>
-        <w:t xml:space="preserve">2020-05-21</w:t>
+        <w:t xml:space="preserve">2020-06-01</w:t>
       </w:r>
     </w:p>
     <w:p>
@@ -81,7 +81,7 @@
         <w:pStyle w:val="FirstParagraph"/>
       </w:pPr>
       <w:r>
-        <w:t xml:space="preserve">This test book was last updated on 21 May 2020</w:t>
+        <w:t xml:space="preserve">This test book was last updated on 01 Jun 2020</w:t>
       </w:r>
     </w:p>
     <w:p>
@@ -223,12 +223,40 @@
         </w:r>
       </w:hyperlink>
       <w:r>
-        <w:t xml:space="preserve">—and this chapter explains how, so that readers may do it themselves and share their knowledge to improve the process. The broad goal is an efficient workflow to compose one document in the easy-to-write</w:t>
+        <w:t xml:space="preserve">—and this chapter explains how, so that readers may do it themselves and share their knowledge to improve the process. In addition to our notes below, see also Yihui Xie’s more comprehensive</w:t>
       </w:r>
       <w:r>
         <w:t xml:space="preserve"> </w:t>
       </w:r>
       <w:hyperlink r:id="rId26">
+        <w:r>
+          <w:rPr>
+            <w:rStyle w:val="Hyperlink"/>
+          </w:rPr>
+          <w:t xml:space="preserve">Bookdown guide</w:t>
+        </w:r>
+      </w:hyperlink>
+      <w:r>
+        <w:t xml:space="preserve">.</w:t>
+      </w:r>
+      <w:r>
+        <w:rPr>
+          <w:rStyle w:val="FootnoteReference"/>
+        </w:rPr>
+        <w:footnoteReference w:id="27"/>
+      </w:r>
+    </w:p>
+    <w:p>
+      <w:pPr>
+        <w:pStyle w:val="BodyText"/>
+      </w:pPr>
+      <w:r>
+        <w:t xml:space="preserve">Our broad goal is an efficient workflow to compose one document in the easy-to-write</w:t>
+      </w:r>
+      <w:r>
+        <w:t xml:space="preserve"> </w:t>
+      </w:r>
+      <w:hyperlink r:id="rId28">
         <w:r>
           <w:rPr>
             <w:rStyle w:val="Hyperlink"/>
@@ -253,7 +281,7 @@
       <w:r>
         <w:t xml:space="preserve"> </w:t>
       </w:r>
-      <w:hyperlink r:id="rId27">
+      <w:hyperlink r:id="rId29">
         <w:r>
           <w:rPr>
             <w:rStyle w:val="Hyperlink"/>
@@ -267,7 +295,7 @@
       <w:r>
         <w:t xml:space="preserve"> </w:t>
       </w:r>
-      <w:hyperlink r:id="rId28">
+      <w:hyperlink r:id="rId30">
         <w:r>
           <w:rPr>
             <w:rStyle w:val="Hyperlink"/>
@@ -276,15 +304,7 @@
         </w:r>
       </w:hyperlink>
       <w:r>
-        <w:t xml:space="preserve">.</w:t>
-      </w:r>
-    </w:p>
-    <w:p>
-      <w:pPr>
-        <w:pStyle w:val="BodyText"/>
-      </w:pPr>
-      <w:r>
-        <w:t xml:space="preserve">We also use Bookdown to build additional book outputs (PDF, MS Word, Markdown) and upload these to the</w:t>
+        <w:t xml:space="preserve">. Also, we use Bookdown to build additional book outputs (PDF, MS Word, Markdown) and upload these to the</w:t>
       </w:r>
       <w:r>
         <w:t xml:space="preserve"> </w:t>
@@ -299,20 +319,12 @@
         <w:t xml:space="preserve"> </w:t>
       </w:r>
       <w:r>
-        <w:t xml:space="preserve">folder of our GitHub repository, so that our O’Reilly Media editor may download and comment on the manuscript as we revise.</w:t>
-      </w:r>
-    </w:p>
-    <w:p>
-      <w:pPr>
-        <w:pStyle w:val="BodyText"/>
-      </w:pPr>
-      <w:r>
-        <w:t xml:space="preserve">We also have the option to use</w:t>
-      </w:r>
-      <w:r>
-        <w:t xml:space="preserve"> </w:t>
-      </w:r>
-      <w:hyperlink r:id="rId29">
+        <w:t xml:space="preserve">folder of our GitHub repository, so that our O’Reilly Media editor may download and comment on the manuscript as we revise. Finally, we also have the option to use</w:t>
+      </w:r>
+      <w:r>
+        <w:t xml:space="preserve"> </w:t>
+      </w:r>
+      <w:hyperlink r:id="rId31">
         <w:r>
           <w:rPr>
             <w:rStyle w:val="Hyperlink"/>
@@ -329,7 +341,7 @@
       <w:r>
         <w:t xml:space="preserve"> </w:t>
       </w:r>
-      <w:hyperlink r:id="rId30">
+      <w:hyperlink r:id="rId32">
         <w:r>
           <w:rPr>
             <w:rStyle w:val="Hyperlink"/>
@@ -345,11 +357,11 @@
       <w:pPr>
         <w:pStyle w:val="Heading3"/>
       </w:pPr>
-      <w:bookmarkStart w:id="31" w:name="file-organization-and-headers"/>
+      <w:bookmarkStart w:id="33" w:name="file-organization-and-headers"/>
       <w:r>
         <w:t xml:space="preserve">File Organization and Headers</w:t>
       </w:r>
-      <w:bookmarkEnd w:id="31"/>
+      <w:bookmarkEnd w:id="33"/>
     </w:p>
     <w:p>
       <w:pPr>
@@ -361,7 +373,7 @@
       <w:r>
         <w:t xml:space="preserve"> </w:t>
       </w:r>
-      <w:hyperlink r:id="rId32">
+      <w:hyperlink r:id="rId34">
         <w:r>
           <w:rPr>
             <w:rStyle w:val="Hyperlink"/>
@@ -852,7 +864,7 @@
         </w:numPr>
         <w:pStyle w:val="Compact"/>
       </w:pPr>
-      <w:hyperlink r:id="rId33">
+      <w:hyperlink r:id="rId35">
         <w:r>
           <w:rPr>
             <w:rStyle w:val="Hyperlink"/>
@@ -869,7 +881,7 @@
         </w:numPr>
         <w:pStyle w:val="Compact"/>
       </w:pPr>
-      <w:hyperlink r:id="rId34">
+      <w:hyperlink r:id="rId36">
         <w:r>
           <w:rPr>
             <w:rStyle w:val="Hyperlink"/>
@@ -886,7 +898,7 @@
         </w:numPr>
         <w:pStyle w:val="Compact"/>
       </w:pPr>
-      <w:hyperlink r:id="rId35">
+      <w:hyperlink r:id="rId37">
         <w:r>
           <w:rPr>
             <w:rStyle w:val="Hyperlink"/>
@@ -1026,7 +1038,7 @@
       <w:r>
         <w:t xml:space="preserve"> </w:t>
       </w:r>
-      <w:hyperlink r:id="rId36">
+      <w:hyperlink r:id="rId38">
         <w:r>
           <w:rPr>
             <w:rStyle w:val="Hyperlink"/>
@@ -1228,11 +1240,11 @@
       <w:pPr>
         <w:pStyle w:val="Heading2"/>
       </w:pPr>
-      <w:bookmarkStart w:id="37" w:name="style-guide"/>
+      <w:bookmarkStart w:id="39" w:name="style-guide"/>
       <w:r>
         <w:t xml:space="preserve">Style Guide</w:t>
       </w:r>
-      <w:bookmarkEnd w:id="37"/>
+      <w:bookmarkEnd w:id="39"/>
     </w:p>
     <w:p>
       <w:pPr>
@@ -1244,7 +1256,7 @@
       <w:r>
         <w:t xml:space="preserve"> </w:t>
       </w:r>
-      <w:hyperlink r:id="rId38">
+      <w:hyperlink r:id="rId40">
         <w:r>
           <w:rPr>
             <w:rStyle w:val="Hyperlink"/>
@@ -1301,7 +1313,7 @@
       <w:r>
         <w:t xml:space="preserve"> </w:t>
       </w:r>
-      <w:hyperlink r:id="rId39">
+      <w:hyperlink r:id="rId41">
         <w:r>
           <w:rPr>
             <w:rStyle w:val="Hyperlink"/>
@@ -1461,7 +1473,7 @@
       <w:r>
         <w:t xml:space="preserve"> </w:t>
       </w:r>
-      <w:hyperlink r:id="rId40">
+      <w:hyperlink r:id="rId42">
         <w:r>
           <w:rPr>
             <w:rStyle w:val="Hyperlink"/>
@@ -1497,11 +1509,11 @@
       <w:pPr>
         <w:pStyle w:val="Heading3"/>
       </w:pPr>
-      <w:bookmarkStart w:id="41" w:name="conditional-formatting"/>
+      <w:bookmarkStart w:id="43" w:name="conditional-formatting"/>
       <w:r>
         <w:t xml:space="preserve">Conditional Formatting</w:t>
       </w:r>
-      <w:bookmarkEnd w:id="41"/>
+      <w:bookmarkEnd w:id="43"/>
     </w:p>
     <w:p>
       <w:pPr>
@@ -1628,7 +1640,7 @@
         </w:numPr>
         <w:pStyle w:val="Compact"/>
       </w:pPr>
-      <w:hyperlink r:id="rId42">
+      <w:hyperlink r:id="rId44">
         <w:r>
           <w:rPr>
             <w:rStyle w:val="Hyperlink"/>
@@ -1645,7 +1657,7 @@
         </w:numPr>
         <w:pStyle w:val="Compact"/>
       </w:pPr>
-      <w:hyperlink r:id="rId43">
+      <w:hyperlink r:id="rId45">
         <w:r>
           <w:rPr>
             <w:rStyle w:val="Hyperlink"/>
@@ -1662,7 +1674,7 @@
         </w:numPr>
         <w:pStyle w:val="Compact"/>
       </w:pPr>
-      <w:hyperlink r:id="rId44">
+      <w:hyperlink r:id="rId46">
         <w:r>
           <w:rPr>
             <w:rStyle w:val="Hyperlink"/>
@@ -1679,7 +1691,7 @@
         </w:numPr>
         <w:pStyle w:val="Compact"/>
       </w:pPr>
-      <w:hyperlink r:id="rId45">
+      <w:hyperlink r:id="rId47">
         <w:r>
           <w:rPr>
             <w:rStyle w:val="Hyperlink"/>
@@ -1696,7 +1708,7 @@
         </w:numPr>
         <w:pStyle w:val="Compact"/>
       </w:pPr>
-      <w:hyperlink r:id="rId46">
+      <w:hyperlink r:id="rId48">
         <w:r>
           <w:rPr>
             <w:rStyle w:val="Hyperlink"/>
@@ -1713,7 +1725,7 @@
         </w:numPr>
         <w:pStyle w:val="Compact"/>
       </w:pPr>
-      <w:hyperlink r:id="rId47">
+      <w:hyperlink r:id="rId49">
         <w:r>
           <w:rPr>
             <w:rStyle w:val="Hyperlink"/>
@@ -1818,11 +1830,11 @@
       <w:pPr>
         <w:pStyle w:val="Heading3"/>
       </w:pPr>
-      <w:bookmarkStart w:id="48" w:name="cross-references"/>
+      <w:bookmarkStart w:id="50" w:name="cross-references"/>
       <w:r>
         <w:t xml:space="preserve">Cross-references</w:t>
       </w:r>
-      <w:bookmarkEnd w:id="48"/>
+      <w:bookmarkEnd w:id="50"/>
     </w:p>
     <w:p>
       <w:pPr>
@@ -1908,7 +1920,7 @@
       <w:r>
         <w:t xml:space="preserve"> </w:t>
       </w:r>
-      <w:hyperlink r:id="rId49">
+      <w:hyperlink r:id="rId51">
         <w:r>
           <w:rPr>
             <w:rStyle w:val="Hyperlink"/>
@@ -1931,7 +1943,7 @@
       <w:r>
         <w:t xml:space="preserve"> </w:t>
       </w:r>
-      <w:hyperlink r:id="rId50">
+      <w:hyperlink r:id="rId52">
         <w:r>
           <w:rPr>
             <w:rStyle w:val="Hyperlink"/>
@@ -1977,7 +1989,7 @@
       <w:r>
         <w:t xml:space="preserve"> </w:t>
       </w:r>
-      <w:hyperlink r:id="rId51">
+      <w:hyperlink r:id="rId53">
         <w:r>
           <w:rPr>
             <w:rStyle w:val="Hyperlink"/>
@@ -2182,7 +2194,7 @@
       <w:r>
         <w:t xml:space="preserve"> </w:t>
       </w:r>
-      <w:hyperlink r:id="rId52">
+      <w:hyperlink r:id="rId54">
         <w:r>
           <w:rPr>
             <w:rStyle w:val="Hyperlink"/>
@@ -2297,11 +2309,11 @@
       <w:pPr>
         <w:pStyle w:val="Heading2"/>
       </w:pPr>
-      <w:bookmarkStart w:id="53" w:name="images"/>
+      <w:bookmarkStart w:id="55" w:name="images"/>
       <w:r>
         <w:t xml:space="preserve">Images</w:t>
       </w:r>
-      <w:bookmarkEnd w:id="53"/>
+      <w:bookmarkEnd w:id="55"/>
     </w:p>
     <w:p>
       <w:pPr>
@@ -2528,7 +2540,7 @@
                           </pic:cNvPicPr>
                         </pic:nvPicPr>
                         <pic:blipFill>
-                          <a:blip r:embed="rId54"/>
+                          <a:blip r:embed="rId56"/>
                           <a:stretch>
                             <a:fillRect/>
                           </a:stretch>
@@ -2568,7 +2580,7 @@
             <w:r>
               <w:t xml:space="preserve"> </w:t>
             </w:r>
-            <w:hyperlink r:id="rId55">
+            <w:hyperlink r:id="rId57">
               <w:r>
                 <w:rPr>
                   <w:rStyle w:val="Hyperlink"/>
@@ -2602,7 +2614,7 @@
                           </pic:cNvPicPr>
                         </pic:nvPicPr>
                         <pic:blipFill>
-                          <a:blip r:embed="rId56"/>
+                          <a:blip r:embed="rId58"/>
                           <a:stretch>
                             <a:fillRect/>
                           </a:stretch>
@@ -2642,7 +2654,7 @@
             <w:r>
               <w:t xml:space="preserve"> </w:t>
             </w:r>
-            <w:hyperlink r:id="rId57">
+            <w:hyperlink r:id="rId59">
               <w:r>
                 <w:rPr>
                   <w:rStyle w:val="Hyperlink"/>
@@ -2837,11 +2849,11 @@
       <w:pPr>
         <w:pStyle w:val="Heading3"/>
       </w:pPr>
-      <w:bookmarkStart w:id="58" w:name="demo-r-code-chunk-for-static-image"/>
+      <w:bookmarkStart w:id="60" w:name="demo-r-code-chunk-for-static-image"/>
       <w:r>
         <w:t xml:space="preserve">Demo: R code-chunk for static image</w:t>
       </w:r>
-      <w:bookmarkEnd w:id="58"/>
+      <w:bookmarkEnd w:id="60"/>
     </w:p>
     <w:p>
       <w:pPr>
@@ -2880,7 +2892,7 @@
                     </pic:cNvPicPr>
                   </pic:nvPicPr>
                   <pic:blipFill>
-                    <a:blip r:embed="rId59"/>
+                    <a:blip r:embed="rId61"/>
                     <a:stretch>
                       <a:fillRect/>
                     </a:stretch>
@@ -2920,7 +2932,22 @@
         <w:pStyle w:val="BodyText"/>
       </w:pPr>
       <w:r>
-        <w:t xml:space="preserve">R code-chunks allow more complex conditional formatting, where an interactive map or animated GIF or YouTube video clip appears in the web version, and a static image with an embedded link appears in the PDF and MS Word outputs. Also note the option to change the default iframe height (400px) and width with settings in the</w:t>
+        <w:t xml:space="preserve">R code-chunks allow more complex conditional formatting, where an interactive map or animated GIF or YouTube video clip appears in the web version, and a static image with an embedded link appears in the PDF and MS Word outputs. To change the height of the default 400px iframe, add the new height to</w:t>
+      </w:r>
+      <w:r>
+        <w:t xml:space="preserve"> </w:t>
+      </w:r>
+      <w:r>
+        <w:rPr>
+          <w:rStyle w:val="VerbatimChar"/>
+        </w:rPr>
+        <w:t xml:space="preserve">include_url</w:t>
+      </w:r>
+      <w:r>
+        <w:t xml:space="preserve"> </w:t>
+      </w:r>
+      <w:r>
+        <w:t xml:space="preserve">as shown in the examples. However, to change the width of the default 675px iframe to less than 100 percent, add a line in a</w:t>
       </w:r>
       <w:r>
         <w:t xml:space="preserve"> </w:t>
@@ -2935,18 +2962,18 @@
         <w:t xml:space="preserve"> </w:t>
       </w:r>
       <w:r>
-        <w:t xml:space="preserve">file, with a code comment reminder.</w:t>
+        <w:t xml:space="preserve">file.</w:t>
       </w:r>
     </w:p>
     <w:p>
       <w:pPr>
         <w:pStyle w:val="Heading3"/>
       </w:pPr>
-      <w:bookmarkStart w:id="60" w:name="X36418395c8223f8ec0ec92c12a8e57e05d54064"/>
+      <w:bookmarkStart w:id="62" w:name="X36418395c8223f8ec0ec92c12a8e57e05d54064"/>
       <w:r>
         <w:t xml:space="preserve">Demo: R code-chunk for HTML iframe and static image</w:t>
       </w:r>
-      <w:bookmarkEnd w:id="60"/>
+      <w:bookmarkEnd w:id="62"/>
     </w:p>
     <w:p>
       <w:pPr>
@@ -2985,7 +3012,7 @@
                     </pic:cNvPicPr>
                   </pic:nvPicPr>
                   <pic:blipFill>
-                    <a:blip r:embed="rId61"/>
+                    <a:blip r:embed="rId63"/>
                     <a:stretch>
                       <a:fillRect/>
                     </a:stretch>
@@ -3022,7 +3049,7 @@
       <w:r>
         <w:t xml:space="preserve"> </w:t>
       </w:r>
-      <w:hyperlink r:id="rId62">
+      <w:hyperlink r:id="rId64">
         <w:r>
           <w:rPr>
             <w:rStyle w:val="Hyperlink"/>
@@ -3038,23 +3065,15 @@
       <w:pPr>
         <w:pStyle w:val="Heading3"/>
       </w:pPr>
-      <w:bookmarkStart w:id="63" w:name="Xe47a9c33ef61002722af95d8b1251de525dda1b"/>
+      <w:bookmarkStart w:id="65" w:name="Xe47a9c33ef61002722af95d8b1251de525dda1b"/>
       <w:r>
         <w:t xml:space="preserve">Demo: R code-chunk for GIF animation and static image</w:t>
       </w:r>
-      <w:bookmarkEnd w:id="63"/>
+      <w:bookmarkEnd w:id="65"/>
     </w:p>
     <w:p>
       <w:pPr>
         <w:pStyle w:val="FirstParagraph"/>
-      </w:pPr>
-      <w:r>
-        <w:t xml:space="preserve">TODO: FIX to make sizing appear consistently across browsers (FFox vs Chrome).</w:t>
-      </w:r>
-    </w:p>
-    <w:p>
-      <w:pPr>
-        <w:pStyle w:val="BodyText"/>
       </w:pPr>
       <w:r>
         <w:t xml:space="preserve">…as shown in Figure</w:t>
@@ -3076,20 +3095,20 @@
       <w:r>
         <w:drawing>
           <wp:inline>
-            <wp:extent cx="1009204" cy="1834916"/>
+            <wp:extent cx="3452979" cy="3197202"/>
             <wp:effectExtent b="0" l="0" r="0" t="0"/>
             <wp:docPr descr="Figure 3: Caption here, with embedded link to GitHub repo, not GitHub Pages animated GIF." title="" id="1" name="Picture"/>
             <a:graphic>
               <a:graphicData uri="http://schemas.openxmlformats.org/drawingml/2006/picture">
                 <pic:pic>
                   <pic:nvPicPr>
-                    <pic:cNvPr descr="images/excel-drag.png" id="0" name="Picture"/>
+                    <pic:cNvPr descr="images/sheets-option-drag.png" id="0" name="Picture"/>
                     <pic:cNvPicPr>
                       <a:picLocks noChangeArrowheads="1" noChangeAspect="1"/>
                     </pic:cNvPicPr>
                   </pic:nvPicPr>
                   <pic:blipFill>
-                    <a:blip r:embed="rId64"/>
+                    <a:blip r:embed="rId66"/>
                     <a:stretch>
                       <a:fillRect/>
                     </a:stretch>
@@ -3097,7 +3116,7 @@
                   <pic:spPr bwMode="auto">
                     <a:xfrm>
                       <a:off x="0" y="0"/>
-                      <a:ext cx="1009204" cy="1834916"/>
+                      <a:ext cx="3452979" cy="3197202"/>
                     </a:xfrm>
                     <a:prstGeom prst="rect">
                       <a:avLst/>
@@ -3126,7 +3145,7 @@
       <w:r>
         <w:t xml:space="preserve"> </w:t>
       </w:r>
-      <w:hyperlink r:id="rId65">
+      <w:hyperlink r:id="rId67">
         <w:r>
           <w:rPr>
             <w:rStyle w:val="Hyperlink"/>
@@ -3142,11 +3161,11 @@
       <w:pPr>
         <w:pStyle w:val="Heading3"/>
       </w:pPr>
-      <w:bookmarkStart w:id="66" w:name="X6cbad09cf990945d589039e35d4ba5bacd69341"/>
+      <w:bookmarkStart w:id="68" w:name="X6cbad09cf990945d589039e35d4ba5bacd69341"/>
       <w:r>
         <w:t xml:space="preserve">Demo: R code-chunk for Youtube video and static image</w:t>
       </w:r>
-      <w:bookmarkEnd w:id="66"/>
+      <w:bookmarkEnd w:id="68"/>
     </w:p>
     <w:p>
       <w:pPr>
@@ -3223,7 +3242,7 @@
                     </pic:cNvPicPr>
                   </pic:nvPicPr>
                   <pic:blipFill>
-                    <a:blip r:embed="rId67"/>
+                    <a:blip r:embed="rId69"/>
                     <a:stretch>
                       <a:fillRect/>
                     </a:stretch>
@@ -3260,7 +3279,7 @@
       <w:r>
         <w:t xml:space="preserve"> </w:t>
       </w:r>
-      <w:hyperlink r:id="rId68">
+      <w:hyperlink r:id="rId70">
         <w:r>
           <w:rPr>
             <w:rStyle w:val="Hyperlink"/>
@@ -3297,7 +3316,7 @@
       <w:r>
         <w:t xml:space="preserve"> </w:t>
       </w:r>
-      <w:hyperlink r:id="rId69">
+      <w:hyperlink r:id="rId71">
         <w:r>
           <w:rPr>
             <w:rStyle w:val="Hyperlink"/>
@@ -3333,11 +3352,11 @@
       <w:pPr>
         <w:pStyle w:val="Heading2"/>
       </w:pPr>
-      <w:bookmarkStart w:id="70" w:name="tables"/>
+      <w:bookmarkStart w:id="72" w:name="tables"/>
       <w:r>
         <w:t xml:space="preserve">Tables</w:t>
       </w:r>
-      <w:bookmarkEnd w:id="70"/>
+      <w:bookmarkEnd w:id="72"/>
     </w:p>
     <w:p>
       <w:pPr>
@@ -3349,7 +3368,7 @@
       <w:r>
         <w:t xml:space="preserve"> </w:t>
       </w:r>
-      <w:hyperlink r:id="rId71">
+      <w:hyperlink r:id="rId73">
         <w:r>
           <w:rPr>
             <w:rStyle w:val="Hyperlink"/>
@@ -3705,11 +3724,11 @@
       <w:pPr>
         <w:pStyle w:val="Heading2"/>
       </w:pPr>
-      <w:bookmarkStart w:id="72" w:name="notes"/>
+      <w:bookmarkStart w:id="74" w:name="notes"/>
       <w:r>
         <w:t xml:space="preserve">Notes and Bibliography</w:t>
       </w:r>
-      <w:bookmarkEnd w:id="72"/>
+      <w:bookmarkEnd w:id="74"/>
     </w:p>
     <w:p>
       <w:pPr>
@@ -3758,7 +3777,7 @@
       <w:r>
         <w:t xml:space="preserve"> </w:t>
       </w:r>
-      <w:hyperlink r:id="rId73">
+      <w:hyperlink r:id="rId75">
         <w:r>
           <w:rPr>
             <w:rStyle w:val="Hyperlink"/>
@@ -3817,7 +3836,7 @@
       <w:r>
         <w:t xml:space="preserve"> </w:t>
       </w:r>
-      <w:hyperlink r:id="rId74">
+      <w:hyperlink r:id="rId76">
         <w:r>
           <w:rPr>
             <w:rStyle w:val="Hyperlink"/>
@@ -3959,7 +3978,7 @@
         <w:rPr>
           <w:rStyle w:val="FootnoteReference"/>
         </w:rPr>
-        <w:footnoteReference w:id="75"/>
+        <w:footnoteReference w:id="77"/>
       </w:r>
     </w:p>
     <w:p>
@@ -3973,7 +3992,7 @@
         <w:rPr>
           <w:rStyle w:val="FootnoteReference"/>
         </w:rPr>
-        <w:footnoteReference w:id="76"/>
+        <w:footnoteReference w:id="78"/>
       </w:r>
     </w:p>
     <w:p>
@@ -3987,7 +4006,7 @@
         <w:rPr>
           <w:rStyle w:val="FootnoteReference"/>
         </w:rPr>
-        <w:footnoteReference w:id="79"/>
+        <w:footnoteReference w:id="81"/>
       </w:r>
     </w:p>
     <w:p>
@@ -4017,11 +4036,11 @@
       <w:pPr>
         <w:pStyle w:val="Heading3"/>
       </w:pPr>
-      <w:bookmarkStart w:id="80" w:name="pandoc-conversion"/>
+      <w:bookmarkStart w:id="82" w:name="pandoc-conversion"/>
       <w:r>
         <w:t xml:space="preserve">Pandoc Conversion</w:t>
       </w:r>
-      <w:bookmarkEnd w:id="80"/>
+      <w:bookmarkEnd w:id="82"/>
     </w:p>
     <w:p>
       <w:pPr>
@@ -4037,7 +4056,7 @@
       <w:r>
         <w:t xml:space="preserve"> </w:t>
       </w:r>
-      <w:hyperlink r:id="rId29">
+      <w:hyperlink r:id="rId31">
         <w:r>
           <w:rPr>
             <w:rStyle w:val="Hyperlink"/>
@@ -4144,7 +4163,7 @@
       <w:r>
         <w:t xml:space="preserve"> </w:t>
       </w:r>
-      <w:hyperlink r:id="rId30">
+      <w:hyperlink r:id="rId32">
         <w:r>
           <w:rPr>
             <w:rStyle w:val="Hyperlink"/>
@@ -4160,11 +4179,11 @@
       <w:pPr>
         <w:pStyle w:val="Heading1"/>
       </w:pPr>
-      <w:bookmarkStart w:id="81" w:name="supplements"/>
+      <w:bookmarkStart w:id="83" w:name="supplements"/>
       <w:r>
         <w:t xml:space="preserve">Supplements</w:t>
       </w:r>
-      <w:bookmarkEnd w:id="81"/>
+      <w:bookmarkEnd w:id="83"/>
     </w:p>
     <w:p>
       <w:pPr>
@@ -4178,11 +4197,11 @@
       <w:pPr>
         <w:pStyle w:val="Heading2"/>
       </w:pPr>
-      <w:bookmarkStart w:id="82" w:name="section-header"/>
+      <w:bookmarkStart w:id="84" w:name="section-header"/>
       <w:r>
         <w:t xml:space="preserve">Section Header</w:t>
       </w:r>
-      <w:bookmarkEnd w:id="82"/>
+      <w:bookmarkEnd w:id="84"/>
     </w:p>
     <w:p>
       <w:pPr>
@@ -4212,7 +4231,7 @@
                     </pic:cNvPicPr>
                   </pic:nvPicPr>
                   <pic:blipFill>
-                    <a:blip r:embed="rId59"/>
+                    <a:blip r:embed="rId61"/>
                     <a:stretch>
                       <a:fillRect/>
                     </a:stretch>
@@ -4251,11 +4270,11 @@
       <w:pPr>
         <w:pStyle w:val="Heading3"/>
       </w:pPr>
-      <w:bookmarkStart w:id="83" w:name="a-third-level-section"/>
+      <w:bookmarkStart w:id="85" w:name="a-third-level-section"/>
       <w:r>
         <w:t xml:space="preserve">A Third-Level Section</w:t>
       </w:r>
-      <w:bookmarkEnd w:id="83"/>
+      <w:bookmarkEnd w:id="85"/>
     </w:p>
     <w:p>
       <w:pPr>
@@ -4269,14 +4288,14 @@
       <w:pPr>
         <w:pStyle w:val="Heading1"/>
       </w:pPr>
-      <w:bookmarkStart w:id="84" w:name="references"/>
+      <w:bookmarkStart w:id="86" w:name="references"/>
       <w:r>
         <w:t xml:space="preserve">References</w:t>
       </w:r>
-      <w:bookmarkEnd w:id="84"/>
-    </w:p>
-    <w:bookmarkStart w:id="87" w:name="refs"/>
-    <w:bookmarkStart w:id="85" w:name="ref-huffHowLieStatistics1954"/>
+      <w:bookmarkEnd w:id="86"/>
+    </w:p>
+    <w:bookmarkStart w:id="90" w:name="refs"/>
+    <w:bookmarkStart w:id="87" w:name="ref-huffHowLieStatistics1954"/>
     <w:p>
       <w:pPr>
         <w:pStyle w:val="Bibliography"/>
@@ -4299,7 +4318,7 @@
       <w:r>
         <w:t xml:space="preserve"> </w:t>
       </w:r>
-      <w:hyperlink r:id="rId77">
+      <w:hyperlink r:id="rId79">
         <w:r>
           <w:rPr>
             <w:rStyle w:val="Hyperlink"/>
@@ -4311,8 +4330,8 @@
         <w:t xml:space="preserve">.</w:t>
       </w:r>
     </w:p>
-    <w:bookmarkEnd w:id="85"/>
-    <w:bookmarkStart w:id="86" w:name="ref-monmonierHowLieMaps1996"/>
+    <w:bookmarkEnd w:id="87"/>
+    <w:bookmarkStart w:id="88" w:name="ref-monmonierHowLieMaps1996"/>
     <w:p>
       <w:pPr>
         <w:pStyle w:val="Bibliography"/>
@@ -4335,7 +4354,7 @@
       <w:r>
         <w:t xml:space="preserve"> </w:t>
       </w:r>
-      <w:hyperlink r:id="rId78">
+      <w:hyperlink r:id="rId80">
         <w:r>
           <w:rPr>
             <w:rStyle w:val="Hyperlink"/>
@@ -4347,8 +4366,44 @@
         <w:t xml:space="preserve">.</w:t>
       </w:r>
     </w:p>
-    <w:bookmarkEnd w:id="86"/>
-    <w:bookmarkEnd w:id="87"/>
+    <w:bookmarkEnd w:id="88"/>
+    <w:bookmarkStart w:id="89" w:name="ref-xieBookdownAuthoringBooks2018"/>
+    <w:p>
+      <w:pPr>
+        <w:pStyle w:val="Bibliography"/>
+      </w:pPr>
+      <w:r>
+        <w:t xml:space="preserve">Xie, Yihui.</w:t>
+      </w:r>
+      <w:r>
+        <w:t xml:space="preserve"> </w:t>
+      </w:r>
+      <w:r>
+        <w:rPr>
+          <w:i/>
+        </w:rPr>
+        <w:t xml:space="preserve">Bookdown: Authoring Books and Technical Documents with R Markdown</w:t>
+      </w:r>
+      <w:r>
+        <w:t xml:space="preserve">, 2018.</w:t>
+      </w:r>
+      <w:r>
+        <w:t xml:space="preserve"> </w:t>
+      </w:r>
+      <w:hyperlink r:id="rId26">
+        <w:r>
+          <w:rPr>
+            <w:rStyle w:val="Hyperlink"/>
+          </w:rPr>
+          <w:t xml:space="preserve">https://bookdown.org/yihui/bookdown/</w:t>
+        </w:r>
+      </w:hyperlink>
+      <w:r>
+        <w:t xml:space="preserve">.</w:t>
+      </w:r>
+    </w:p>
+    <w:bookmarkEnd w:id="89"/>
+    <w:bookmarkEnd w:id="90"/>
     <w:sectPr/>
   </w:body>
 </w:document>
@@ -4374,7 +4429,7 @@
       </w:r>
     </w:p>
   </w:footnote>
-  <w:footnote w:id="75">
+  <w:footnote w:id="27">
     <w:p>
       <w:pPr>
         <w:pStyle w:val="FootnoteText"/>
@@ -4389,11 +4444,53 @@
         <w:t xml:space="preserve"> </w:t>
       </w:r>
       <w:r>
+        <w:t xml:space="preserve">Yihui Xie,</w:t>
+      </w:r>
+      <w:r>
+        <w:t xml:space="preserve"> </w:t>
+      </w:r>
+      <w:r>
+        <w:rPr>
+          <w:i/>
+        </w:rPr>
+        <w:t xml:space="preserve">Bookdown: Authoring Books and Technical Documents with R Markdown</w:t>
+      </w:r>
+      <w:r>
+        <w:t xml:space="preserve">, 2018,</w:t>
+      </w:r>
+      <w:r>
+        <w:t xml:space="preserve"> </w:t>
+      </w:r>
+      <w:hyperlink r:id="rId26">
+        <w:r>
+          <w:rPr>
+            <w:rStyle w:val="Hyperlink"/>
+          </w:rPr>
+          <w:t xml:space="preserve">https://bookdown.org/yihui/bookdown/</w:t>
+        </w:r>
+      </w:hyperlink>
+    </w:p>
+  </w:footnote>
+  <w:footnote w:id="77">
+    <w:p>
+      <w:pPr>
+        <w:pStyle w:val="FootnoteText"/>
+      </w:pPr>
+      <w:r>
+        <w:rPr>
+          <w:rStyle w:val="FootnoteReference"/>
+        </w:rPr>
+        <w:footnoteRef/>
+      </w:r>
+      <w:r>
+        <w:t xml:space="preserve"> </w:t>
+      </w:r>
+      <w:r>
         <w:t xml:space="preserve">This is a note, with no bibliographic reference.</w:t>
       </w:r>
     </w:p>
   </w:footnote>
-  <w:footnote w:id="76">
+  <w:footnote w:id="78">
     <w:p>
       <w:pPr>
         <w:pStyle w:val="FootnoteText"/>
@@ -4428,7 +4525,7 @@
       <w:r>
         <w:t xml:space="preserve"> </w:t>
       </w:r>
-      <w:hyperlink r:id="rId77">
+      <w:hyperlink r:id="rId79">
         <w:r>
           <w:rPr>
             <w:rStyle w:val="Hyperlink"/>
@@ -4460,7 +4557,7 @@
       <w:r>
         <w:t xml:space="preserve"> </w:t>
       </w:r>
-      <w:hyperlink r:id="rId78">
+      <w:hyperlink r:id="rId80">
         <w:r>
           <w:rPr>
             <w:rStyle w:val="Hyperlink"/>
@@ -4470,7 +4567,7 @@
       </w:hyperlink>
     </w:p>
   </w:footnote>
-  <w:footnote w:id="79">
+  <w:footnote w:id="81">
     <w:p>
       <w:pPr>
         <w:pStyle w:val="FootnoteText"/>

</xml_diff>

<commit_message>
updated link to animated gif
</commit_message>
<xml_diff>
--- a/docs/bookdown-template.docx
+++ b/docs/bookdown-template.docx
@@ -63,7 +63,7 @@
         <w:pStyle w:val="Date"/>
       </w:pPr>
       <w:r>
-        <w:t xml:space="preserve">2020-06-04</w:t>
+        <w:t xml:space="preserve">2020-06-17</w:t>
       </w:r>
     </w:p>
     <w:p>
@@ -81,7 +81,7 @@
         <w:pStyle w:val="FirstParagraph"/>
       </w:pPr>
       <w:r>
-        <w:t xml:space="preserve">This test book was last updated on 04 Jun 2020</w:t>
+        <w:t xml:space="preserve">This test book was last updated on 17 Jun 2020</w:t>
       </w:r>
     </w:p>
     <w:p>
@@ -3094,7 +3094,7 @@
           <wp:inline>
             <wp:extent cx="3452979" cy="3197202"/>
             <wp:effectExtent b="0" l="0" r="0" t="0"/>
-            <wp:docPr descr="Figure 3: Caption here, with embedded link to GitHub repo, not GitHub Pages animated GIF." title="" id="1" name="Picture"/>
+            <wp:docPr descr="Figure 3: Caption here, with embedded link to animated GIF." title="" id="1" name="Picture"/>
             <a:graphic>
               <a:graphicData uri="http://schemas.openxmlformats.org/drawingml/2006/picture">
                 <pic:pic>
@@ -3137,7 +3137,7 @@
         <w:pStyle w:val="ImageCaption"/>
       </w:pPr>
       <w:r>
-        <w:t xml:space="preserve">Figure 3: Caption here, with embedded link to GitHub repo, not GitHub Pages</w:t>
+        <w:t xml:space="preserve">Figure 3: Caption here, with embedded link to</w:t>
       </w:r>
       <w:r>
         <w:t xml:space="preserve"> </w:t>

</xml_diff>

<commit_message>
testing outwidth and dpi together
</commit_message>
<xml_diff>
--- a/docs/bookdown-template.docx
+++ b/docs/bookdown-template.docx
@@ -3133,9 +3133,9 @@
       <w:pPr>
         <w:pStyle w:val="Heading3"/>
       </w:pPr>
-      <w:bookmarkStart w:id="65" w:name="X57409bea39ff88e933d60fe37d69aaf50408f51"/>
-      <w:r>
-        <w:t xml:space="preserve">TESTING with dpi=300 (installed PNG package) in HTML and PDF</w:t>
+      <w:bookmarkStart w:id="65" w:name="X20530bc8afd2a9bc113d15815ff4acaadfb9ff9"/>
+      <w:r>
+        <w:t xml:space="preserve">TESTING with out.width=200 and dpi=300 (installed PNG package) in HTML and PDF</w:t>
       </w:r>
       <w:bookmarkEnd w:id="65"/>
     </w:p>
@@ -3163,9 +3163,9 @@
       <w:r>
         <w:drawing>
           <wp:inline>
-            <wp:extent cx="3389034" cy="6790858"/>
+            <wp:extent cx="1905000" cy="3817188"/>
             <wp:effectExtent b="0" l="0" r="0" t="0"/>
-            <wp:docPr descr="Figure 4: Testing how this appears with out.width." title="" id="1" name="Picture"/>
+            <wp:docPr descr="Figure 4: Testing outwidth and dpi together." title="" id="1" name="Picture"/>
             <a:graphic>
               <a:graphicData uri="http://schemas.openxmlformats.org/drawingml/2006/picture">
                 <pic:pic>
@@ -3184,7 +3184,7 @@
                   <pic:spPr bwMode="auto">
                     <a:xfrm>
                       <a:off x="0" y="0"/>
-                      <a:ext cx="3389034" cy="6790858"/>
+                      <a:ext cx="1905000" cy="3817188"/>
                     </a:xfrm>
                     <a:prstGeom prst="rect">
                       <a:avLst/>
@@ -3208,7 +3208,7 @@
         <w:pStyle w:val="ImageCaption"/>
       </w:pPr>
       <w:r>
-        <w:t xml:space="preserve">Figure 4: Testing how this appears with out.width.</w:t>
+        <w:t xml:space="preserve">Figure 4: Testing outwidth and dpi together.</w:t>
       </w:r>
     </w:p>
     <w:p>

</xml_diff>

<commit_message>
testing even smaller pdf
</commit_message>
<xml_diff>
--- a/docs/bookdown-template.docx
+++ b/docs/bookdown-template.docx
@@ -3215,9 +3215,9 @@
       <w:pPr>
         <w:pStyle w:val="Heading3"/>
       </w:pPr>
-      <w:bookmarkStart w:id="66" w:name="X8aec3e85348ab7fc4dc4e931420f7ce288a975b"/>
-      <w:r>
-        <w:t xml:space="preserve">TESTING with out.width=200 and auto-smaller-pdf in HTML and PDF</w:t>
+      <w:bookmarkStart w:id="66" w:name="X3884b477c89432d0c4a0e71d618bbd9d8b38763"/>
+      <w:r>
+        <w:t xml:space="preserve">TESTING with out.width=200 and auto-even-smaller-pdf in HTML and PDF</w:t>
       </w:r>
       <w:bookmarkEnd w:id="66"/>
     </w:p>

</xml_diff>

<commit_message>
added lot and lof
</commit_message>
<xml_diff>
--- a/docs/bookdown-template.docx
+++ b/docs/bookdown-template.docx
@@ -63,7 +63,7 @@
         <w:pStyle w:val="Date"/>
       </w:pPr>
       <w:r>
-        <w:t xml:space="preserve">2020-06-23</w:t>
+        <w:t xml:space="preserve">2020-07-29</w:t>
       </w:r>
     </w:p>
     <w:p>
@@ -81,7 +81,7 @@
         <w:pStyle w:val="FirstParagraph"/>
       </w:pPr>
       <w:r>
-        <w:t xml:space="preserve">This test book was last updated on 23 Jun 2020</w:t>
+        <w:t xml:space="preserve">This test book was last updated on 29 Jul 2020</w:t>
       </w:r>
     </w:p>
     <w:p>
@@ -2320,7 +2320,7 @@
         <w:pStyle w:val="FirstParagraph"/>
       </w:pPr>
       <w:r>
-        <w:t xml:space="preserve">Create high-resolution color static images in .jpg or .png format, and animated .gif files, and save them into the</w:t>
+        <w:t xml:space="preserve">Create high-resolution color screenshots and other static images in .png or .jpg format, with tight cropping on a high-resolution Retina monitor, typically at 144 ppi. Save items into the</w:t>
       </w:r>
       <w:r>
         <w:t xml:space="preserve"> </w:t>
@@ -2335,22 +2335,7 @@
         <w:t xml:space="preserve"> </w:t>
       </w:r>
       <w:r>
-        <w:t xml:space="preserve">subfolder by chapter. Make sure that color images can be rendered into grayscale by the publisher for the print book. Write file names in lowercase with dashes (not spaces) and begin with keyword of relevant section to keep related images grouped together. Despite being in separate folders, avoid duplicate image file names across the book. Avoid numbering images since they may not match the final sequence. Add</w:t>
-      </w:r>
-      <w:r>
-        <w:t xml:space="preserve"> </w:t>
-      </w:r>
-      <w:r>
-        <w:rPr>
-          <w:rStyle w:val="VerbatimChar"/>
-        </w:rPr>
-        <w:t xml:space="preserve">-original</w:t>
-      </w:r>
-      <w:r>
-        <w:t xml:space="preserve"> </w:t>
-      </w:r>
-      <w:r>
-        <w:t xml:space="preserve">to the end of the file name prior to resizing or adding more text or artwork.</w:t>
+        <w:t xml:space="preserve">subfolder by chapter. Make sure that color images include high contrast and/or shading, because they will be converted to grayscale by the publisher for the print book. Write file names in lowercase with dashes (not spaces) and begin with keyword of relevant section to keep related images grouped together. Despite being in separate folders, avoid duplicate image file names across the book. Avoid numbering images since they may not match the final sequence.</w:t>
       </w:r>
     </w:p>
     <w:p>
@@ -2358,7 +2343,30 @@
         <w:pStyle w:val="BodyText"/>
       </w:pPr>
       <w:r>
-        <w:t xml:space="preserve">Use Photoshop or a similar photo-editing tool (</w:t>
+        <w:t xml:space="preserve">If a screenshot requires additional artwork or text for the HTML edition, make a copy of the original and add</w:t>
+      </w:r>
+      <w:r>
+        <w:t xml:space="preserve"> </w:t>
+      </w:r>
+      <w:r>
+        <w:rPr>
+          <w:rStyle w:val="VerbatimChar"/>
+        </w:rPr>
+        <w:t xml:space="preserve">-ann</w:t>
+      </w:r>
+      <w:r>
+        <w:t xml:space="preserve"> </w:t>
+      </w:r>
+      <w:r>
+        <w:t xml:space="preserve">to note that this version is annotated, save into the same folder with the same root file name, and use in the code-chunk image pathnames. The publisher will use the original image and add their own artwork for their editions.</w:t>
+      </w:r>
+    </w:p>
+    <w:p>
+      <w:pPr>
+        <w:pStyle w:val="BodyText"/>
+      </w:pPr>
+      <w:r>
+        <w:t xml:space="preserve">If an image is larger than approximately 300px on either side, one more option is to reduce the image size in the PDF version. Use Photoshop (</w:t>
       </w:r>
       <w:r>
         <w:rPr>
@@ -2370,19 +2378,7 @@
         <w:t xml:space="preserve"> </w:t>
       </w:r>
       <w:r>
-        <w:t xml:space="preserve">Preview) to add any additional text or artwork if desired. Try to maintain a high resolution (300 dpi) and reduce size if desired to fit into the HTML book (measured in pixels) and PDF book (measured in inches). Save into the same folder with the same file name, minus</w:t>
-      </w:r>
-      <w:r>
-        <w:t xml:space="preserve"> </w:t>
-      </w:r>
-      <w:r>
-        <w:rPr>
-          <w:rStyle w:val="VerbatimChar"/>
-        </w:rPr>
-        <w:t xml:space="preserve">-original</w:t>
-      </w:r>
-      <w:r>
-        <w:t xml:space="preserve">, like this:</w:t>
+        <w:t xml:space="preserve">Preview) to reduce the image size, and save a copy with the same file name with the .pdf extension into the folder. In some cases, the folder will contain only one version of each image, but in other cases it may contain up to three versions of an image:</w:t>
       </w:r>
     </w:p>
     <w:p>
@@ -2393,7 +2389,7 @@
         <w:rPr>
           <w:rStyle w:val="VerbatimChar"/>
         </w:rPr>
-        <w:t xml:space="preserve">images/05-chart/design-no-junk-original.png</w:t>
+        <w:t xml:space="preserve">images/05-chart/design-no-junk.png</w:t>
       </w:r>
       <w:r>
         <w:br/>
@@ -2402,7 +2398,16 @@
         <w:rPr>
           <w:rStyle w:val="VerbatimChar"/>
         </w:rPr>
-        <w:t xml:space="preserve">images/05-chart/design-no-junk.png</w:t>
+        <w:t xml:space="preserve">images/05-chart/design-no-junk-ann.png</w:t>
+      </w:r>
+      <w:r>
+        <w:br/>
+      </w:r>
+      <w:r>
+        <w:rPr>
+          <w:rStyle w:val="VerbatimChar"/>
+        </w:rPr>
+        <w:t xml:space="preserve">images/05-chart/design-no-junk-ann.pdf</w:t>
       </w:r>
     </w:p>
     <w:p>
@@ -2410,19 +2415,7 @@
         <w:pStyle w:val="FirstParagraph"/>
       </w:pPr>
       <w:r>
-        <w:t xml:space="preserve">When inserting image filenames into the text, use the version minus</w:t>
-      </w:r>
-      <w:r>
-        <w:t xml:space="preserve"> </w:t>
-      </w:r>
-      <w:r>
-        <w:rPr>
-          <w:rStyle w:val="VerbatimChar"/>
-        </w:rPr>
-        <w:t xml:space="preserve">-original</w:t>
-      </w:r>
-      <w:r>
-        <w:t xml:space="preserve">. If creating images to appear as the same size in sequence, add a code-comment with the image width, height, and resolution as a reminder to make others match up, like this:</w:t>
+        <w:t xml:space="preserve">If creating images to appear as the same size in sequence, add a code-comment with the image width, height, and resolution as a reminder to make others match up, like this:</w:t>
       </w:r>
     </w:p>
     <w:p>
@@ -2676,10 +2669,198 @@
     </w:p>
     <w:p>
       <w:pPr>
+        <w:pStyle w:val="Heading3"/>
+      </w:pPr>
+      <w:bookmarkStart w:id="60" w:name="images-using-r-code-chunks"/>
+      <w:r>
+        <w:t xml:space="preserve">Images using R code-chunks</w:t>
+      </w:r>
+      <w:bookmarkEnd w:id="60"/>
+    </w:p>
+    <w:p>
+      <w:pPr>
+        <w:pStyle w:val="FirstParagraph"/>
+      </w:pPr>
+      <w:r>
+        <w:t xml:space="preserve">For these reasons, this book</w:t>
+      </w:r>
+      <w:r>
+        <w:t xml:space="preserve"> </w:t>
+      </w:r>
+      <w:r>
+        <w:rPr>
+          <w:i/>
+        </w:rPr>
+        <w:t xml:space="preserve">primarily uses R code-chunk formatting for images</w:t>
+      </w:r>
+      <w:r>
+        <w:t xml:space="preserve">. The syntax is more complex but supports auto-numbering in HTML and PDF, and conditional output for interactive and static images. Note that R code-chunk images do</w:t>
+      </w:r>
+      <w:r>
+        <w:t xml:space="preserve"> </w:t>
+      </w:r>
+      <w:r>
+        <w:rPr>
+          <w:i/>
+        </w:rPr>
+        <w:t xml:space="preserve">not</w:t>
+      </w:r>
+      <w:r>
+        <w:t xml:space="preserve"> </w:t>
+      </w:r>
+      <w:r>
+        <w:t xml:space="preserve">easily convert with Pandoc from Markdown to AsciiDoc, but</w:t>
+      </w:r>
+      <w:r>
+        <w:t xml:space="preserve"> </w:t>
+      </w:r>
+      <w:r>
+        <w:t xml:space="preserve">“</w:t>
+      </w:r>
+      <w:r>
+        <w:t xml:space="preserve">Figure x Caption</w:t>
+      </w:r>
+      <w:r>
+        <w:t xml:space="preserve">”</w:t>
+      </w:r>
+      <w:r>
+        <w:t xml:space="preserve"> </w:t>
+      </w:r>
+      <w:r>
+        <w:t xml:space="preserve">appears as a placeholder.</w:t>
+      </w:r>
+    </w:p>
+    <w:p>
+      <w:pPr>
         <w:pStyle w:val="BodyText"/>
       </w:pPr>
       <w:r>
-        <w:t xml:space="preserve">For these reasons, this book</w:t>
+        <w:t xml:space="preserve">Auto-numbering appears in</w:t>
+      </w:r>
+      <w:r>
+        <w:t xml:space="preserve"> </w:t>
+      </w:r>
+      <w:r>
+        <w:rPr>
+          <w:rStyle w:val="VerbatimChar"/>
+        </w:rPr>
+        <w:t xml:space="preserve">Figure x.x</w:t>
+      </w:r>
+      <w:r>
+        <w:t xml:space="preserve"> </w:t>
+      </w:r>
+      <w:r>
+        <w:t xml:space="preserve">format in HTML and PDF, but</w:t>
+      </w:r>
+      <w:r>
+        <w:t xml:space="preserve"> </w:t>
+      </w:r>
+      <w:r>
+        <w:rPr>
+          <w:rStyle w:val="VerbatimChar"/>
+        </w:rPr>
+        <w:t xml:space="preserve">Figure x</w:t>
+      </w:r>
+      <w:r>
+        <w:t xml:space="preserve"> </w:t>
+      </w:r>
+      <w:r>
+        <w:t xml:space="preserve">format in MS Word. Note that Word formatting can be changed with reference.docx.</w:t>
+      </w:r>
+    </w:p>
+    <w:p>
+      <w:pPr>
+        <w:pStyle w:val="BodyText"/>
+      </w:pPr>
+      <w:r>
+        <w:t xml:space="preserve">Write R code-chunk labels that follow the image file name, and avoid duplicate labels across the book:</w:t>
+      </w:r>
+    </w:p>
+    <w:p>
+      <w:pPr>
+        <w:pStyle w:val="SourceCode"/>
+      </w:pPr>
+      <w:r>
+        <w:rPr>
+          <w:rStyle w:val="VerbatimChar"/>
+        </w:rPr>
+        <w:t xml:space="preserve">ref:design-no-junk</w:t>
+      </w:r>
+      <w:r>
+        <w:br/>
+      </w:r>
+      <w:r>
+        <w:br/>
+      </w:r>
+      <w:r>
+        <w:rPr>
+          <w:rStyle w:val="VerbatimChar"/>
+        </w:rPr>
+        <w:t xml:space="preserve">images/05-chart/design-no-junk.png</w:t>
+      </w:r>
+    </w:p>
+    <w:p>
+      <w:pPr>
+        <w:pStyle w:val="FirstParagraph"/>
+      </w:pPr>
+      <w:r>
+        <w:t xml:space="preserve">Do not insert spaces inside the</w:t>
+      </w:r>
+      <w:r>
+        <w:t xml:space="preserve"> </w:t>
+      </w:r>
+      <w:r>
+        <w:rPr>
+          <w:rStyle w:val="VerbatimChar"/>
+        </w:rPr>
+        <w:t xml:space="preserve">ref:chunk-label</w:t>
+      </w:r>
+      <w:r>
+        <w:t xml:space="preserve"> </w:t>
+      </w:r>
+      <w:r>
+        <w:t xml:space="preserve">for the caption, but add a blank line to separate it from the code-chunk. After the code-chunk, add another blank line.</w:t>
+      </w:r>
+    </w:p>
+    <w:p>
+      <w:pPr>
+        <w:pStyle w:val="BodyText"/>
+      </w:pPr>
+      <w:r>
+        <w:t xml:space="preserve">For each figure, manually add a cross-reference call-out and insert</w:t>
+      </w:r>
+      <w:r>
+        <w:t xml:space="preserve"> </w:t>
+      </w:r>
+      <w:r>
+        <w:rPr>
+          <w:rStyle w:val="VerbatimChar"/>
+        </w:rPr>
+        <w:t xml:space="preserve">fig.pos='h'</w:t>
+      </w:r>
+      <w:r>
+        <w:t xml:space="preserve"> </w:t>
+      </w:r>
+      <w:r>
+        <w:t xml:space="preserve">to place the image</w:t>
+      </w:r>
+      <w:r>
+        <w:t xml:space="preserve"> </w:t>
+      </w:r>
+      <w:r>
+        <w:t xml:space="preserve">“</w:t>
+      </w:r>
+      <w:r>
+        <w:t xml:space="preserve">here</w:t>
+      </w:r>
+      <w:r>
+        <w:t xml:space="preserve">”</w:t>
+      </w:r>
+      <w:r>
+        <w:t xml:space="preserve"> </w:t>
+      </w:r>
+      <w:r>
+        <w:t xml:space="preserve">on the page in the PDF output, to</w:t>
       </w:r>
       <w:r>
         <w:t xml:space="preserve"> </w:t>
@@ -2688,25 +2869,13 @@
         <w:rPr>
           <w:i/>
         </w:rPr>
-        <w:t xml:space="preserve">primarily uses R code-chunk formatting for images</w:t>
-      </w:r>
-      <w:r>
-        <w:t xml:space="preserve">. The syntax is more complex but supports auto-numbering in HTML and PDF, and conditional output for interactive and static images. Note that R code-chunk images do</w:t>
-      </w:r>
-      <w:r>
-        <w:t xml:space="preserve"> </w:t>
-      </w:r>
-      <w:r>
-        <w:rPr>
-          <w:i/>
-        </w:rPr>
-        <w:t xml:space="preserve">not</w:t>
-      </w:r>
-      <w:r>
-        <w:t xml:space="preserve"> </w:t>
-      </w:r>
-      <w:r>
-        <w:t xml:space="preserve">easily convert with Pandoc from Markdown to AsciiDoc, but</w:t>
+        <w:t xml:space="preserve">attempt</w:t>
+      </w:r>
+      <w:r>
+        <w:t xml:space="preserve"> </w:t>
+      </w:r>
+      <w:r>
+        <w:t xml:space="preserve">to avoid PDF floating. Ignore the Bookdown LaTeX warning message</w:t>
       </w:r>
       <w:r>
         <w:t xml:space="preserve"> </w:t>
@@ -2715,7 +2884,7 @@
         <w:t xml:space="preserve">“</w:t>
       </w:r>
       <w:r>
-        <w:t xml:space="preserve">Figure x Caption</w:t>
+        <w:t xml:space="preserve">h float specifier changed to ht.</w:t>
       </w:r>
       <w:r>
         <w:t xml:space="preserve">”</w:t>
@@ -2724,178 +2893,12 @@
         <w:t xml:space="preserve"> </w:t>
       </w:r>
       <w:r>
-        <w:t xml:space="preserve">appears as a placeholder.</w:t>
-      </w:r>
-    </w:p>
-    <w:p>
-      <w:pPr>
-        <w:pStyle w:val="BodyText"/>
-      </w:pPr>
-      <w:r>
-        <w:t xml:space="preserve">Auto-numbering appears in</w:t>
-      </w:r>
-      <w:r>
-        <w:t xml:space="preserve"> </w:t>
-      </w:r>
-      <w:r>
-        <w:rPr>
-          <w:rStyle w:val="VerbatimChar"/>
-        </w:rPr>
-        <w:t xml:space="preserve">Figure x.x</w:t>
-      </w:r>
-      <w:r>
-        <w:t xml:space="preserve"> </w:t>
-      </w:r>
-      <w:r>
-        <w:t xml:space="preserve">format in HTML and PDF, but</w:t>
-      </w:r>
-      <w:r>
-        <w:t xml:space="preserve"> </w:t>
-      </w:r>
-      <w:r>
-        <w:rPr>
-          <w:rStyle w:val="VerbatimChar"/>
-        </w:rPr>
-        <w:t xml:space="preserve">Figure x</w:t>
-      </w:r>
-      <w:r>
-        <w:t xml:space="preserve"> </w:t>
-      </w:r>
-      <w:r>
-        <w:t xml:space="preserve">format in MS Word. TODO: Check if Word formatting can be changed with reference.docx.</w:t>
-      </w:r>
-    </w:p>
-    <w:p>
-      <w:pPr>
-        <w:pStyle w:val="BodyText"/>
-      </w:pPr>
-      <w:r>
-        <w:t xml:space="preserve">Write R code-chunk labels that follow the image file name, and avoid duplicate labels across the book:</w:t>
-      </w:r>
-    </w:p>
-    <w:p>
-      <w:pPr>
-        <w:pStyle w:val="SourceCode"/>
-      </w:pPr>
-      <w:r>
-        <w:rPr>
-          <w:rStyle w:val="VerbatimChar"/>
-        </w:rPr>
-        <w:t xml:space="preserve">ref:design-no-junk</w:t>
-      </w:r>
-      <w:r>
-        <w:br/>
-      </w:r>
-      <w:r>
-        <w:br/>
-      </w:r>
-      <w:r>
-        <w:rPr>
-          <w:rStyle w:val="VerbatimChar"/>
-        </w:rPr>
-        <w:t xml:space="preserve">images/05-chart/design-no-junk.png</w:t>
-      </w:r>
-    </w:p>
-    <w:p>
-      <w:pPr>
-        <w:pStyle w:val="FirstParagraph"/>
-      </w:pPr>
-      <w:r>
-        <w:t xml:space="preserve">Do not insert spaces inside the</w:t>
-      </w:r>
-      <w:r>
-        <w:t xml:space="preserve"> </w:t>
-      </w:r>
-      <w:r>
-        <w:rPr>
-          <w:rStyle w:val="VerbatimChar"/>
-        </w:rPr>
-        <w:t xml:space="preserve">ref:chunk-label</w:t>
-      </w:r>
-      <w:r>
-        <w:t xml:space="preserve"> </w:t>
-      </w:r>
-      <w:r>
-        <w:t xml:space="preserve">for the caption, but add a blank line to separate it from the code-chunk. After the code-chunk, add another blank line.</w:t>
-      </w:r>
-    </w:p>
-    <w:p>
-      <w:pPr>
-        <w:pStyle w:val="BodyText"/>
-      </w:pPr>
-      <w:r>
-        <w:t xml:space="preserve">For each figure, manually add a cross-reference call-out and insert</w:t>
-      </w:r>
-      <w:r>
-        <w:t xml:space="preserve"> </w:t>
-      </w:r>
-      <w:r>
-        <w:rPr>
-          <w:rStyle w:val="VerbatimChar"/>
-        </w:rPr>
-        <w:t xml:space="preserve">fig.pos='h'</w:t>
-      </w:r>
-      <w:r>
-        <w:t xml:space="preserve"> </w:t>
-      </w:r>
-      <w:r>
-        <w:t xml:space="preserve">to place the image</w:t>
-      </w:r>
-      <w:r>
-        <w:t xml:space="preserve"> </w:t>
-      </w:r>
-      <w:r>
-        <w:t xml:space="preserve">“</w:t>
-      </w:r>
-      <w:r>
-        <w:t xml:space="preserve">here</w:t>
-      </w:r>
-      <w:r>
-        <w:t xml:space="preserve">”</w:t>
-      </w:r>
-      <w:r>
-        <w:t xml:space="preserve"> </w:t>
-      </w:r>
-      <w:r>
-        <w:t xml:space="preserve">on the page in the PDF output, to</w:t>
-      </w:r>
-      <w:r>
-        <w:t xml:space="preserve"> </w:t>
-      </w:r>
-      <w:r>
-        <w:rPr>
-          <w:i/>
-        </w:rPr>
-        <w:t xml:space="preserve">attempt</w:t>
-      </w:r>
-      <w:r>
-        <w:t xml:space="preserve"> </w:t>
-      </w:r>
-      <w:r>
-        <w:t xml:space="preserve">to avoid PDF floating. Ignore the Bookdown LaTeX warning message</w:t>
-      </w:r>
-      <w:r>
-        <w:t xml:space="preserve"> </w:t>
-      </w:r>
-      <w:r>
-        <w:t xml:space="preserve">“</w:t>
-      </w:r>
-      <w:r>
-        <w:t xml:space="preserve">h float specifier changed to ht.</w:t>
-      </w:r>
-      <w:r>
-        <w:t xml:space="preserve">”</w:t>
-      </w:r>
-      <w:r>
-        <w:t xml:space="preserve"> </w:t>
-      </w:r>
-      <w:r>
         <w:t xml:space="preserve">See more at</w:t>
       </w:r>
       <w:r>
         <w:t xml:space="preserve"> </w:t>
       </w:r>
-      <w:hyperlink r:id="rId60">
+      <w:hyperlink r:id="rId61">
         <w:r>
           <w:rPr>
             <w:rStyle w:val="Hyperlink"/>
@@ -2912,7 +2915,7 @@
       <w:r>
         <w:t xml:space="preserve"> </w:t>
       </w:r>
-      <w:hyperlink r:id="rId61">
+      <w:hyperlink r:id="rId62">
         <w:r>
           <w:rPr>
             <w:rStyle w:val="Hyperlink"/>
@@ -2946,7 +2949,7 @@
       <w:r>
         <w:t xml:space="preserve"> </w:t>
       </w:r>
-      <w:hyperlink r:id="rId60">
+      <w:hyperlink r:id="rId61">
         <w:r>
           <w:rPr>
             <w:rStyle w:val="Hyperlink"/>
@@ -2991,11 +2994,11 @@
       <w:pPr>
         <w:pStyle w:val="Heading3"/>
       </w:pPr>
-      <w:bookmarkStart w:id="62" w:name="demo-r-code-chunk-for-small-static-image"/>
+      <w:bookmarkStart w:id="63" w:name="demo-r-code-chunk-for-small-static-image"/>
       <w:r>
         <w:t xml:space="preserve">Demo: R code-chunk for small static image</w:t>
       </w:r>
-      <w:bookmarkEnd w:id="62"/>
+      <w:bookmarkEnd w:id="63"/>
     </w:p>
     <w:p>
       <w:pPr>
@@ -3034,7 +3037,7 @@
                     </pic:cNvPicPr>
                   </pic:nvPicPr>
                   <pic:blipFill>
-                    <a:blip r:embed="rId63"/>
+                    <a:blip r:embed="rId64"/>
                     <a:stretch>
                       <a:fillRect/>
                     </a:stretch>
@@ -3073,18 +3076,18 @@
       <w:pPr>
         <w:pStyle w:val="Heading3"/>
       </w:pPr>
-      <w:bookmarkStart w:id="64" w:name="X9c27cad1f2c8d659619ecea77d82adcdb06a8ce"/>
+      <w:bookmarkStart w:id="65" w:name="X9c27cad1f2c8d659619ecea77d82adcdb06a8ce"/>
       <w:r>
         <w:t xml:space="preserve">R code-chunk for larger static image using out.width and PDF img</w:t>
       </w:r>
-      <w:bookmarkEnd w:id="64"/>
+      <w:bookmarkEnd w:id="65"/>
     </w:p>
     <w:p>
       <w:pPr>
         <w:pStyle w:val="FirstParagraph"/>
       </w:pPr>
       <w:r>
-        <w:t xml:space="preserve">For larger images, where one side is greater than 300px, set the out.width to a pixel number for ideal display in the HTML edition. Also, if needed, copy the image, use Photoshop to create a smaller image size, and save with same file name but .pdf ending, … as shown in Figure</w:t>
+        <w:t xml:space="preserve">For larger images, where one side is greater than 300px, set the out.width to a pixel number for ideal display in the HTML edition. Also, if needed, copy the image, use Photoshop to create a smaller image size, and save with same file name and a .pdf extension for auto-substitution in the PDF output …as shown in Figure</w:t>
       </w:r>
       <w:r>
         <w:t xml:space="preserve"> </w:t>
@@ -3116,7 +3119,7 @@
                     </pic:cNvPicPr>
                   </pic:nvPicPr>
                   <pic:blipFill>
-                    <a:blip r:embed="rId65"/>
+                    <a:blip r:embed="rId66"/>
                     <a:stretch>
                       <a:fillRect/>
                     </a:stretch>
@@ -3193,11 +3196,11 @@
       <w:pPr>
         <w:pStyle w:val="Heading3"/>
       </w:pPr>
-      <w:bookmarkStart w:id="66" w:name="X36418395c8223f8ec0ec92c12a8e57e05d54064"/>
+      <w:bookmarkStart w:id="67" w:name="X36418395c8223f8ec0ec92c12a8e57e05d54064"/>
       <w:r>
         <w:t xml:space="preserve">Demo: R code-chunk for HTML iframe and static image</w:t>
       </w:r>
-      <w:bookmarkEnd w:id="66"/>
+      <w:bookmarkEnd w:id="67"/>
     </w:p>
     <w:p>
       <w:pPr>
@@ -3236,7 +3239,7 @@
                     </pic:cNvPicPr>
                   </pic:nvPicPr>
                   <pic:blipFill>
-                    <a:blip r:embed="rId67"/>
+                    <a:blip r:embed="rId68"/>
                     <a:stretch>
                       <a:fillRect/>
                     </a:stretch>
@@ -3273,7 +3276,7 @@
       <w:r>
         <w:t xml:space="preserve"> </w:t>
       </w:r>
-      <w:hyperlink r:id="rId68">
+      <w:hyperlink r:id="rId69">
         <w:r>
           <w:rPr>
             <w:rStyle w:val="Hyperlink"/>
@@ -3286,11 +3289,11 @@
       <w:pPr>
         <w:pStyle w:val="Heading3"/>
       </w:pPr>
-      <w:bookmarkStart w:id="69" w:name="Xe47a9c33ef61002722af95d8b1251de525dda1b"/>
+      <w:bookmarkStart w:id="70" w:name="Xe47a9c33ef61002722af95d8b1251de525dda1b"/>
       <w:r>
         <w:t xml:space="preserve">Demo: R code-chunk for GIF animation and static image</w:t>
       </w:r>
-      <w:bookmarkEnd w:id="69"/>
+      <w:bookmarkEnd w:id="70"/>
     </w:p>
     <w:p>
       <w:pPr>
@@ -3329,7 +3332,7 @@
                     </pic:cNvPicPr>
                   </pic:nvPicPr>
                   <pic:blipFill>
-                    <a:blip r:embed="rId70"/>
+                    <a:blip r:embed="rId71"/>
                     <a:stretch>
                       <a:fillRect/>
                     </a:stretch>
@@ -3366,7 +3369,7 @@
       <w:r>
         <w:t xml:space="preserve"> </w:t>
       </w:r>
-      <w:hyperlink r:id="rId71">
+      <w:hyperlink r:id="rId72">
         <w:r>
           <w:rPr>
             <w:rStyle w:val="Hyperlink"/>
@@ -3377,16 +3380,6 @@
       <w:r>
         <w:t xml:space="preserve">.</w:t>
       </w:r>
-    </w:p>
-    <w:p>
-      <w:pPr>
-        <w:pStyle w:val="Heading3"/>
-      </w:pPr>
-      <w:bookmarkStart w:id="72" w:name="Xcdbae01016c5038d475cbcb4df9ba11a52fed62"/>
-      <w:r>
-        <w:t xml:space="preserve">Demo: R code-chunk for YouTube video in HTML, with NO static image in PDF</w:t>
-      </w:r>
-      <w:bookmarkEnd w:id="72"/>
     </w:p>
     <w:p>
       <w:pPr>
@@ -3524,13 +3517,23 @@
     </w:p>
     <w:p>
       <w:pPr>
+        <w:pStyle w:val="Heading3"/>
+      </w:pPr>
+      <w:bookmarkStart w:id="76" w:name="Xcdbae01016c5038d475cbcb4df9ba11a52fed62"/>
+      <w:r>
+        <w:t xml:space="preserve">Demo: R code-chunk for YouTube video in HTML, with NO static image in PDF</w:t>
+      </w:r>
+      <w:bookmarkEnd w:id="76"/>
+    </w:p>
+    <w:p>
+      <w:pPr>
         <w:pStyle w:val="Heading2"/>
       </w:pPr>
-      <w:bookmarkStart w:id="76" w:name="tables"/>
+      <w:bookmarkStart w:id="77" w:name="tables"/>
       <w:r>
         <w:t xml:space="preserve">Tables</w:t>
       </w:r>
-      <w:bookmarkEnd w:id="76"/>
+      <w:bookmarkEnd w:id="77"/>
     </w:p>
     <w:p>
       <w:pPr>
@@ -3542,7 +3545,7 @@
       <w:r>
         <w:t xml:space="preserve"> </w:t>
       </w:r>
-      <w:hyperlink r:id="rId77">
+      <w:hyperlink r:id="rId78">
         <w:r>
           <w:rPr>
             <w:rStyle w:val="Hyperlink"/>
@@ -3898,11 +3901,11 @@
       <w:pPr>
         <w:pStyle w:val="Heading2"/>
       </w:pPr>
-      <w:bookmarkStart w:id="78" w:name="notes"/>
+      <w:bookmarkStart w:id="79" w:name="notes"/>
       <w:r>
         <w:t xml:space="preserve">Notes and Bibliography</w:t>
       </w:r>
-      <w:bookmarkEnd w:id="78"/>
+      <w:bookmarkEnd w:id="79"/>
     </w:p>
     <w:p>
       <w:pPr>
@@ -3951,7 +3954,7 @@
       <w:r>
         <w:t xml:space="preserve"> </w:t>
       </w:r>
-      <w:hyperlink r:id="rId79">
+      <w:hyperlink r:id="rId80">
         <w:r>
           <w:rPr>
             <w:rStyle w:val="Hyperlink"/>
@@ -4010,7 +4013,7 @@
       <w:r>
         <w:t xml:space="preserve"> </w:t>
       </w:r>
-      <w:hyperlink r:id="rId80">
+      <w:hyperlink r:id="rId81">
         <w:r>
           <w:rPr>
             <w:rStyle w:val="Hyperlink"/>
@@ -4152,7 +4155,7 @@
         <w:rPr>
           <w:rStyle w:val="FootnoteReference"/>
         </w:rPr>
-        <w:footnoteReference w:id="81"/>
+        <w:footnoteReference w:id="82"/>
       </w:r>
     </w:p>
     <w:p>
@@ -4166,7 +4169,7 @@
         <w:rPr>
           <w:rStyle w:val="FootnoteReference"/>
         </w:rPr>
-        <w:footnoteReference w:id="82"/>
+        <w:footnoteReference w:id="83"/>
       </w:r>
     </w:p>
     <w:p>
@@ -4180,7 +4183,7 @@
         <w:rPr>
           <w:rStyle w:val="FootnoteReference"/>
         </w:rPr>
-        <w:footnoteReference w:id="85"/>
+        <w:footnoteReference w:id="86"/>
       </w:r>
     </w:p>
     <w:p>
@@ -4210,11 +4213,11 @@
       <w:pPr>
         <w:pStyle w:val="Heading3"/>
       </w:pPr>
-      <w:bookmarkStart w:id="86" w:name="custom-blocks"/>
+      <w:bookmarkStart w:id="87" w:name="custom-blocks"/>
       <w:r>
         <w:t xml:space="preserve">Custom Blocks</w:t>
       </w:r>
-      <w:bookmarkEnd w:id="86"/>
+      <w:bookmarkEnd w:id="87"/>
     </w:p>
     <w:p>
       <w:pPr>
@@ -4243,11 +4246,11 @@
       <w:pPr>
         <w:pStyle w:val="Heading3"/>
       </w:pPr>
-      <w:bookmarkStart w:id="87" w:name="pandoc-conversion"/>
+      <w:bookmarkStart w:id="88" w:name="pandoc-conversion"/>
       <w:r>
         <w:t xml:space="preserve">Pandoc Conversion</w:t>
       </w:r>
-      <w:bookmarkEnd w:id="87"/>
+      <w:bookmarkEnd w:id="88"/>
     </w:p>
     <w:p>
       <w:pPr>
@@ -4386,11 +4389,11 @@
       <w:pPr>
         <w:pStyle w:val="Heading1"/>
       </w:pPr>
-      <w:bookmarkStart w:id="88" w:name="supplements"/>
+      <w:bookmarkStart w:id="89" w:name="supplements"/>
       <w:r>
         <w:t xml:space="preserve">Supplements</w:t>
       </w:r>
-      <w:bookmarkEnd w:id="88"/>
+      <w:bookmarkEnd w:id="89"/>
     </w:p>
     <w:p>
       <w:pPr>
@@ -4404,11 +4407,11 @@
       <w:pPr>
         <w:pStyle w:val="Heading2"/>
       </w:pPr>
-      <w:bookmarkStart w:id="89" w:name="section-header"/>
+      <w:bookmarkStart w:id="90" w:name="section-header"/>
       <w:r>
         <w:t xml:space="preserve">Section Header</w:t>
       </w:r>
-      <w:bookmarkEnd w:id="89"/>
+      <w:bookmarkEnd w:id="90"/>
     </w:p>
     <w:p>
       <w:pPr>
@@ -4438,7 +4441,7 @@
                     </pic:cNvPicPr>
                   </pic:nvPicPr>
                   <pic:blipFill>
-                    <a:blip r:embed="rId63"/>
+                    <a:blip r:embed="rId64"/>
                     <a:stretch>
                       <a:fillRect/>
                     </a:stretch>
@@ -4477,11 +4480,11 @@
       <w:pPr>
         <w:pStyle w:val="Heading3"/>
       </w:pPr>
-      <w:bookmarkStart w:id="90" w:name="a-third-level-section"/>
+      <w:bookmarkStart w:id="91" w:name="a-third-level-section"/>
       <w:r>
         <w:t xml:space="preserve">A Third-Level Section</w:t>
       </w:r>
-      <w:bookmarkEnd w:id="90"/>
+      <w:bookmarkEnd w:id="91"/>
     </w:p>
     <w:p>
       <w:pPr>
@@ -4495,14 +4498,14 @@
       <w:pPr>
         <w:pStyle w:val="Heading1"/>
       </w:pPr>
-      <w:bookmarkStart w:id="91" w:name="references"/>
+      <w:bookmarkStart w:id="92" w:name="references"/>
       <w:r>
         <w:t xml:space="preserve">References</w:t>
       </w:r>
-      <w:bookmarkEnd w:id="91"/>
-    </w:p>
-    <w:bookmarkStart w:id="95" w:name="refs"/>
-    <w:bookmarkStart w:id="92" w:name="ref-huffHowLieStatistics1954"/>
+      <w:bookmarkEnd w:id="92"/>
+    </w:p>
+    <w:bookmarkStart w:id="96" w:name="refs"/>
+    <w:bookmarkStart w:id="93" w:name="ref-huffHowLieStatistics1954"/>
     <w:p>
       <w:pPr>
         <w:pStyle w:val="Bibliography"/>
@@ -4525,7 +4528,7 @@
       <w:r>
         <w:t xml:space="preserve"> </w:t>
       </w:r>
-      <w:hyperlink r:id="rId83">
+      <w:hyperlink r:id="rId84">
         <w:r>
           <w:rPr>
             <w:rStyle w:val="Hyperlink"/>
@@ -4537,8 +4540,8 @@
         <w:t xml:space="preserve">.</w:t>
       </w:r>
     </w:p>
-    <w:bookmarkEnd w:id="92"/>
-    <w:bookmarkStart w:id="93" w:name="ref-monmonierHowLieMaps1996"/>
+    <w:bookmarkEnd w:id="93"/>
+    <w:bookmarkStart w:id="94" w:name="ref-monmonierHowLieMaps1996"/>
     <w:p>
       <w:pPr>
         <w:pStyle w:val="Bibliography"/>
@@ -4561,7 +4564,7 @@
       <w:r>
         <w:t xml:space="preserve"> </w:t>
       </w:r>
-      <w:hyperlink r:id="rId84">
+      <w:hyperlink r:id="rId85">
         <w:r>
           <w:rPr>
             <w:rStyle w:val="Hyperlink"/>
@@ -4573,8 +4576,8 @@
         <w:t xml:space="preserve">.</w:t>
       </w:r>
     </w:p>
-    <w:bookmarkEnd w:id="93"/>
-    <w:bookmarkStart w:id="94" w:name="ref-xieBookdownAuthoringBooks2018"/>
+    <w:bookmarkEnd w:id="94"/>
+    <w:bookmarkStart w:id="95" w:name="ref-xieBookdownAuthoringBooks2018"/>
     <w:p>
       <w:pPr>
         <w:pStyle w:val="Bibliography"/>
@@ -4609,8 +4612,8 @@
         <w:t xml:space="preserve">.</w:t>
       </w:r>
     </w:p>
-    <w:bookmarkEnd w:id="94"/>
     <w:bookmarkEnd w:id="95"/>
+    <w:bookmarkEnd w:id="96"/>
     <w:sectPr/>
   </w:body>
 </w:document>
@@ -4678,7 +4681,7 @@
       </w:hyperlink>
     </w:p>
   </w:footnote>
-  <w:footnote w:id="81">
+  <w:footnote w:id="82">
     <w:p>
       <w:pPr>
         <w:pStyle w:val="FootnoteText"/>
@@ -4697,7 +4700,7 @@
       </w:r>
     </w:p>
   </w:footnote>
-  <w:footnote w:id="82">
+  <w:footnote w:id="83">
     <w:p>
       <w:pPr>
         <w:pStyle w:val="FootnoteText"/>
@@ -4732,7 +4735,7 @@
       <w:r>
         <w:t xml:space="preserve"> </w:t>
       </w:r>
-      <w:hyperlink r:id="rId83">
+      <w:hyperlink r:id="rId84">
         <w:r>
           <w:rPr>
             <w:rStyle w:val="Hyperlink"/>
@@ -4764,7 +4767,7 @@
       <w:r>
         <w:t xml:space="preserve"> </w:t>
       </w:r>
-      <w:hyperlink r:id="rId84">
+      <w:hyperlink r:id="rId85">
         <w:r>
           <w:rPr>
             <w:rStyle w:val="Hyperlink"/>
@@ -4774,7 +4777,7 @@
       </w:hyperlink>
     </w:p>
   </w:footnote>
-  <w:footnote w:id="85">
+  <w:footnote w:id="86">
     <w:p>
       <w:pPr>
         <w:pStyle w:val="FootnoteText"/>

</xml_diff>